<commit_message>
Refactor project structure and update content for Nnamotion website; includes changes to HTML, CSS, and JavaScript files for improved functionality and design. Added new pages: About, Contact, Products, Quote, Services, and Testimonials. Updated site plan and styles for better responsiveness and user experience.
</commit_message>
<xml_diff>
--- a/Site Plan.docx
+++ b/Site Plan.docx
@@ -33,7 +33,7 @@
           <w:szCs w:val="24"/>
           <w:lang w:eastAsia="en-GB"/>
         </w:rPr>
-        <w:t>ToughBuild</w:t>
+        <w:t>Nnamotion</w:t>
       </w:r>
       <w:proofErr w:type="spellEnd"/>
       <w:r>
@@ -45,7 +45,7 @@
           <w:szCs w:val="24"/>
           <w:lang w:eastAsia="en-GB"/>
         </w:rPr>
-        <w:t xml:space="preserve"> Supply Co.</w:t>
+        <w:t>.</w:t>
       </w:r>
     </w:p>
     <w:p>
@@ -121,7 +121,7 @@
           <w:szCs w:val="24"/>
           <w:lang w:eastAsia="en-GB"/>
         </w:rPr>
-        <w:t>ToughBuild</w:t>
+        <w:t>Nnamotion</w:t>
       </w:r>
       <w:proofErr w:type="spellEnd"/>
       <w:r>
@@ -131,7 +131,7 @@
           <w:szCs w:val="24"/>
           <w:lang w:eastAsia="en-GB"/>
         </w:rPr>
-        <w:t xml:space="preserve"> Supply Co.</w:t>
+        <w:t>.</w:t>
       </w:r>
     </w:p>
     <w:p>
@@ -176,7 +176,7 @@
           <w:lang w:eastAsia="en-GB"/>
         </w:rPr>
         <w:br/>
-        <w:t>To serve as a professional, mobile-responsive platform for showcasing and promoting construction equipment and building materials. The site aims to:</w:t>
+        <w:t>platform for showcasing and promoting construction equipment and building materials. The site aims to:</w:t>
       </w:r>
     </w:p>
     <w:p>
@@ -294,7 +294,29 @@
           <w:szCs w:val="24"/>
           <w:lang w:eastAsia="en-GB"/>
         </w:rPr>
-        <w:t>3. Target Audience:</w:t>
+        <w:t>3. Target</w:t>
+      </w:r>
+      <w:r>
+        <w:rPr>
+          <w:rFonts w:ascii="Times New Roman" w:eastAsia="Times New Roman" w:hAnsi="Times New Roman" w:cs="Times New Roman"/>
+          <w:b/>
+          <w:bCs/>
+          <w:sz w:val="24"/>
+          <w:szCs w:val="24"/>
+          <w:lang w:eastAsia="en-GB"/>
+        </w:rPr>
+        <w:t>ed</w:t>
+      </w:r>
+      <w:r>
+        <w:rPr>
+          <w:rFonts w:ascii="Times New Roman" w:eastAsia="Times New Roman" w:hAnsi="Times New Roman" w:cs="Times New Roman"/>
+          <w:b/>
+          <w:bCs/>
+          <w:sz w:val="24"/>
+          <w:szCs w:val="24"/>
+          <w:lang w:eastAsia="en-GB"/>
+        </w:rPr>
+        <w:t xml:space="preserve"> Audience:</w:t>
       </w:r>
     </w:p>
     <w:p>
@@ -2387,6 +2409,2013 @@
           <w:lang w:eastAsia="en-GB"/>
         </w:rPr>
         <w:t>Optimize images and content for SEO</w:t>
+      </w:r>
+    </w:p>
+    <w:p/>
+    <w:p/>
+    <w:p/>
+    <w:p>
+      <w:pPr>
+        <w:shd w:val="clear" w:color="auto" w:fill="1F1F1F"/>
+        <w:spacing w:after="0" w:line="285" w:lineRule="atLeast"/>
+        <w:rPr>
+          <w:rFonts w:ascii="Consolas" w:eastAsia="Times New Roman" w:hAnsi="Consolas" w:cs="Times New Roman"/>
+          <w:color w:val="CCCCCC"/>
+          <w:sz w:val="21"/>
+          <w:szCs w:val="21"/>
+          <w:lang w:eastAsia="en-GB"/>
+        </w:rPr>
+      </w:pPr>
+      <w:proofErr w:type="gramStart"/>
+      <w:r>
+        <w:rPr>
+          <w:rFonts w:ascii="Consolas" w:eastAsia="Times New Roman" w:hAnsi="Consolas" w:cs="Times New Roman"/>
+          <w:color w:val="569CD6"/>
+          <w:sz w:val="21"/>
+          <w:szCs w:val="21"/>
+          <w:lang w:eastAsia="en-GB"/>
+        </w:rPr>
+        <w:t>section</w:t>
+      </w:r>
+      <w:proofErr w:type="gramEnd"/>
+      <w:r>
+        <w:rPr>
+          <w:rFonts w:ascii="Consolas" w:eastAsia="Times New Roman" w:hAnsi="Consolas" w:cs="Times New Roman"/>
+          <w:color w:val="CCCCCC"/>
+          <w:sz w:val="21"/>
+          <w:szCs w:val="21"/>
+          <w:lang w:eastAsia="en-GB"/>
+        </w:rPr>
+        <w:t xml:space="preserve"> </w:t>
+      </w:r>
+      <w:r>
+        <w:rPr>
+          <w:rFonts w:ascii="Consolas" w:eastAsia="Times New Roman" w:hAnsi="Consolas" w:cs="Times New Roman"/>
+          <w:color w:val="9CDCFE"/>
+          <w:sz w:val="21"/>
+          <w:szCs w:val="21"/>
+          <w:lang w:eastAsia="en-GB"/>
+        </w:rPr>
+        <w:t>class</w:t>
+      </w:r>
+      <w:r>
+        <w:rPr>
+          <w:rFonts w:ascii="Consolas" w:eastAsia="Times New Roman" w:hAnsi="Consolas" w:cs="Times New Roman"/>
+          <w:color w:val="CCCCCC"/>
+          <w:sz w:val="21"/>
+          <w:szCs w:val="21"/>
+          <w:lang w:eastAsia="en-GB"/>
+        </w:rPr>
+        <w:t>=</w:t>
+      </w:r>
+      <w:r>
+        <w:rPr>
+          <w:rFonts w:ascii="Consolas" w:eastAsia="Times New Roman" w:hAnsi="Consolas" w:cs="Times New Roman"/>
+          <w:color w:val="CE9178"/>
+          <w:sz w:val="21"/>
+          <w:szCs w:val="21"/>
+          <w:lang w:eastAsia="en-GB"/>
+        </w:rPr>
+        <w:t>"features"</w:t>
+      </w:r>
+      <w:r>
+        <w:rPr>
+          <w:rFonts w:ascii="Consolas" w:eastAsia="Times New Roman" w:hAnsi="Consolas" w:cs="Times New Roman"/>
+          <w:color w:val="808080"/>
+          <w:sz w:val="21"/>
+          <w:szCs w:val="21"/>
+          <w:lang w:eastAsia="en-GB"/>
+        </w:rPr>
+        <w:t>&gt;</w:t>
+      </w:r>
+    </w:p>
+    <w:p>
+      <w:pPr>
+        <w:shd w:val="clear" w:color="auto" w:fill="1F1F1F"/>
+        <w:spacing w:after="0" w:line="285" w:lineRule="atLeast"/>
+        <w:rPr>
+          <w:rFonts w:ascii="Consolas" w:eastAsia="Times New Roman" w:hAnsi="Consolas" w:cs="Times New Roman"/>
+          <w:color w:val="CCCCCC"/>
+          <w:sz w:val="21"/>
+          <w:szCs w:val="21"/>
+          <w:lang w:eastAsia="en-GB"/>
+        </w:rPr>
+      </w:pPr>
+      <w:r>
+        <w:rPr>
+          <w:rFonts w:ascii="Consolas" w:eastAsia="Times New Roman" w:hAnsi="Consolas" w:cs="Times New Roman"/>
+          <w:color w:val="CCCCCC"/>
+          <w:sz w:val="21"/>
+          <w:szCs w:val="21"/>
+          <w:lang w:eastAsia="en-GB"/>
+        </w:rPr>
+        <w:t xml:space="preserve">    </w:t>
+      </w:r>
+      <w:r>
+        <w:rPr>
+          <w:rFonts w:ascii="Consolas" w:eastAsia="Times New Roman" w:hAnsi="Consolas" w:cs="Times New Roman"/>
+          <w:color w:val="808080"/>
+          <w:sz w:val="21"/>
+          <w:szCs w:val="21"/>
+          <w:lang w:eastAsia="en-GB"/>
+        </w:rPr>
+        <w:t>&lt;</w:t>
+      </w:r>
+      <w:r>
+        <w:rPr>
+          <w:rFonts w:ascii="Consolas" w:eastAsia="Times New Roman" w:hAnsi="Consolas" w:cs="Times New Roman"/>
+          <w:color w:val="569CD6"/>
+          <w:sz w:val="21"/>
+          <w:szCs w:val="21"/>
+          <w:lang w:eastAsia="en-GB"/>
+        </w:rPr>
+        <w:t>div</w:t>
+      </w:r>
+      <w:r>
+        <w:rPr>
+          <w:rFonts w:ascii="Consolas" w:eastAsia="Times New Roman" w:hAnsi="Consolas" w:cs="Times New Roman"/>
+          <w:color w:val="CCCCCC"/>
+          <w:sz w:val="21"/>
+          <w:szCs w:val="21"/>
+          <w:lang w:eastAsia="en-GB"/>
+        </w:rPr>
+        <w:t xml:space="preserve"> </w:t>
+      </w:r>
+      <w:r>
+        <w:rPr>
+          <w:rFonts w:ascii="Consolas" w:eastAsia="Times New Roman" w:hAnsi="Consolas" w:cs="Times New Roman"/>
+          <w:color w:val="9CDCFE"/>
+          <w:sz w:val="21"/>
+          <w:szCs w:val="21"/>
+          <w:lang w:eastAsia="en-GB"/>
+        </w:rPr>
+        <w:t>class</w:t>
+      </w:r>
+      <w:r>
+        <w:rPr>
+          <w:rFonts w:ascii="Consolas" w:eastAsia="Times New Roman" w:hAnsi="Consolas" w:cs="Times New Roman"/>
+          <w:color w:val="CCCCCC"/>
+          <w:sz w:val="21"/>
+          <w:szCs w:val="21"/>
+          <w:lang w:eastAsia="en-GB"/>
+        </w:rPr>
+        <w:t>=</w:t>
+      </w:r>
+      <w:r>
+        <w:rPr>
+          <w:rFonts w:ascii="Consolas" w:eastAsia="Times New Roman" w:hAnsi="Consolas" w:cs="Times New Roman"/>
+          <w:color w:val="CE9178"/>
+          <w:sz w:val="21"/>
+          <w:szCs w:val="21"/>
+          <w:lang w:eastAsia="en-GB"/>
+        </w:rPr>
+        <w:t>"container"</w:t>
+      </w:r>
+      <w:r>
+        <w:rPr>
+          <w:rFonts w:ascii="Consolas" w:eastAsia="Times New Roman" w:hAnsi="Consolas" w:cs="Times New Roman"/>
+          <w:color w:val="808080"/>
+          <w:sz w:val="21"/>
+          <w:szCs w:val="21"/>
+          <w:lang w:eastAsia="en-GB"/>
+        </w:rPr>
+        <w:t>&gt;</w:t>
+      </w:r>
+    </w:p>
+    <w:p>
+      <w:pPr>
+        <w:shd w:val="clear" w:color="auto" w:fill="1F1F1F"/>
+        <w:spacing w:after="0" w:line="285" w:lineRule="atLeast"/>
+        <w:rPr>
+          <w:rFonts w:ascii="Consolas" w:eastAsia="Times New Roman" w:hAnsi="Consolas" w:cs="Times New Roman"/>
+          <w:color w:val="CCCCCC"/>
+          <w:sz w:val="21"/>
+          <w:szCs w:val="21"/>
+          <w:lang w:eastAsia="en-GB"/>
+        </w:rPr>
+      </w:pPr>
+      <w:r>
+        <w:rPr>
+          <w:rFonts w:ascii="Consolas" w:eastAsia="Times New Roman" w:hAnsi="Consolas" w:cs="Times New Roman"/>
+          <w:color w:val="CCCCCC"/>
+          <w:sz w:val="21"/>
+          <w:szCs w:val="21"/>
+          <w:lang w:eastAsia="en-GB"/>
+        </w:rPr>
+        <w:t xml:space="preserve">      </w:t>
+      </w:r>
+      <w:r>
+        <w:rPr>
+          <w:rFonts w:ascii="Consolas" w:eastAsia="Times New Roman" w:hAnsi="Consolas" w:cs="Times New Roman"/>
+          <w:color w:val="808080"/>
+          <w:sz w:val="21"/>
+          <w:szCs w:val="21"/>
+          <w:lang w:eastAsia="en-GB"/>
+        </w:rPr>
+        <w:t>&lt;</w:t>
+      </w:r>
+      <w:r>
+        <w:rPr>
+          <w:rFonts w:ascii="Consolas" w:eastAsia="Times New Roman" w:hAnsi="Consolas" w:cs="Times New Roman"/>
+          <w:color w:val="569CD6"/>
+          <w:sz w:val="21"/>
+          <w:szCs w:val="21"/>
+          <w:lang w:eastAsia="en-GB"/>
+        </w:rPr>
+        <w:t>h3</w:t>
+      </w:r>
+      <w:r>
+        <w:rPr>
+          <w:rFonts w:ascii="Consolas" w:eastAsia="Times New Roman" w:hAnsi="Consolas" w:cs="Times New Roman"/>
+          <w:color w:val="808080"/>
+          <w:sz w:val="21"/>
+          <w:szCs w:val="21"/>
+          <w:lang w:eastAsia="en-GB"/>
+        </w:rPr>
+        <w:t>&gt;</w:t>
+      </w:r>
+      <w:r>
+        <w:rPr>
+          <w:rFonts w:ascii="Consolas" w:eastAsia="Times New Roman" w:hAnsi="Consolas" w:cs="Times New Roman"/>
+          <w:color w:val="CCCCCC"/>
+          <w:sz w:val="21"/>
+          <w:szCs w:val="21"/>
+          <w:lang w:eastAsia="en-GB"/>
+        </w:rPr>
+        <w:t xml:space="preserve">Why Choose </w:t>
+      </w:r>
+      <w:proofErr w:type="spellStart"/>
+      <w:r>
+        <w:rPr>
+          <w:rFonts w:ascii="Consolas" w:eastAsia="Times New Roman" w:hAnsi="Consolas" w:cs="Times New Roman"/>
+          <w:color w:val="CCCCCC"/>
+          <w:sz w:val="21"/>
+          <w:szCs w:val="21"/>
+          <w:lang w:eastAsia="en-GB"/>
+        </w:rPr>
+        <w:t>ToughBuild</w:t>
+      </w:r>
+      <w:proofErr w:type="spellEnd"/>
+      <w:proofErr w:type="gramStart"/>
+      <w:r>
+        <w:rPr>
+          <w:rFonts w:ascii="Consolas" w:eastAsia="Times New Roman" w:hAnsi="Consolas" w:cs="Times New Roman"/>
+          <w:color w:val="CCCCCC"/>
+          <w:sz w:val="21"/>
+          <w:szCs w:val="21"/>
+          <w:lang w:eastAsia="en-GB"/>
+        </w:rPr>
+        <w:t>?</w:t>
+      </w:r>
+      <w:r>
+        <w:rPr>
+          <w:rFonts w:ascii="Consolas" w:eastAsia="Times New Roman" w:hAnsi="Consolas" w:cs="Times New Roman"/>
+          <w:color w:val="808080"/>
+          <w:sz w:val="21"/>
+          <w:szCs w:val="21"/>
+          <w:lang w:eastAsia="en-GB"/>
+        </w:rPr>
+        <w:t>&lt;</w:t>
+      </w:r>
+      <w:proofErr w:type="gramEnd"/>
+      <w:r>
+        <w:rPr>
+          <w:rFonts w:ascii="Consolas" w:eastAsia="Times New Roman" w:hAnsi="Consolas" w:cs="Times New Roman"/>
+          <w:color w:val="808080"/>
+          <w:sz w:val="21"/>
+          <w:szCs w:val="21"/>
+          <w:lang w:eastAsia="en-GB"/>
+        </w:rPr>
+        <w:t>/</w:t>
+      </w:r>
+      <w:r>
+        <w:rPr>
+          <w:rFonts w:ascii="Consolas" w:eastAsia="Times New Roman" w:hAnsi="Consolas" w:cs="Times New Roman"/>
+          <w:color w:val="569CD6"/>
+          <w:sz w:val="21"/>
+          <w:szCs w:val="21"/>
+          <w:lang w:eastAsia="en-GB"/>
+        </w:rPr>
+        <w:t>h3</w:t>
+      </w:r>
+      <w:r>
+        <w:rPr>
+          <w:rFonts w:ascii="Consolas" w:eastAsia="Times New Roman" w:hAnsi="Consolas" w:cs="Times New Roman"/>
+          <w:color w:val="808080"/>
+          <w:sz w:val="21"/>
+          <w:szCs w:val="21"/>
+          <w:lang w:eastAsia="en-GB"/>
+        </w:rPr>
+        <w:t>&gt;</w:t>
+      </w:r>
+    </w:p>
+    <w:p>
+      <w:pPr>
+        <w:shd w:val="clear" w:color="auto" w:fill="1F1F1F"/>
+        <w:spacing w:after="0" w:line="285" w:lineRule="atLeast"/>
+        <w:rPr>
+          <w:rFonts w:ascii="Consolas" w:eastAsia="Times New Roman" w:hAnsi="Consolas" w:cs="Times New Roman"/>
+          <w:color w:val="CCCCCC"/>
+          <w:sz w:val="21"/>
+          <w:szCs w:val="21"/>
+          <w:lang w:eastAsia="en-GB"/>
+        </w:rPr>
+      </w:pPr>
+      <w:r>
+        <w:rPr>
+          <w:rFonts w:ascii="Consolas" w:eastAsia="Times New Roman" w:hAnsi="Consolas" w:cs="Times New Roman"/>
+          <w:color w:val="CCCCCC"/>
+          <w:sz w:val="21"/>
+          <w:szCs w:val="21"/>
+          <w:lang w:eastAsia="en-GB"/>
+        </w:rPr>
+        <w:t xml:space="preserve">      </w:t>
+      </w:r>
+      <w:r>
+        <w:rPr>
+          <w:rFonts w:ascii="Consolas" w:eastAsia="Times New Roman" w:hAnsi="Consolas" w:cs="Times New Roman"/>
+          <w:color w:val="808080"/>
+          <w:sz w:val="21"/>
+          <w:szCs w:val="21"/>
+          <w:lang w:eastAsia="en-GB"/>
+        </w:rPr>
+        <w:t>&lt;</w:t>
+      </w:r>
+      <w:r>
+        <w:rPr>
+          <w:rFonts w:ascii="Consolas" w:eastAsia="Times New Roman" w:hAnsi="Consolas" w:cs="Times New Roman"/>
+          <w:color w:val="569CD6"/>
+          <w:sz w:val="21"/>
+          <w:szCs w:val="21"/>
+          <w:lang w:eastAsia="en-GB"/>
+        </w:rPr>
+        <w:t>div</w:t>
+      </w:r>
+      <w:r>
+        <w:rPr>
+          <w:rFonts w:ascii="Consolas" w:eastAsia="Times New Roman" w:hAnsi="Consolas" w:cs="Times New Roman"/>
+          <w:color w:val="CCCCCC"/>
+          <w:sz w:val="21"/>
+          <w:szCs w:val="21"/>
+          <w:lang w:eastAsia="en-GB"/>
+        </w:rPr>
+        <w:t xml:space="preserve"> </w:t>
+      </w:r>
+      <w:r>
+        <w:rPr>
+          <w:rFonts w:ascii="Consolas" w:eastAsia="Times New Roman" w:hAnsi="Consolas" w:cs="Times New Roman"/>
+          <w:color w:val="9CDCFE"/>
+          <w:sz w:val="21"/>
+          <w:szCs w:val="21"/>
+          <w:lang w:eastAsia="en-GB"/>
+        </w:rPr>
+        <w:t>class</w:t>
+      </w:r>
+      <w:r>
+        <w:rPr>
+          <w:rFonts w:ascii="Consolas" w:eastAsia="Times New Roman" w:hAnsi="Consolas" w:cs="Times New Roman"/>
+          <w:color w:val="CCCCCC"/>
+          <w:sz w:val="21"/>
+          <w:szCs w:val="21"/>
+          <w:lang w:eastAsia="en-GB"/>
+        </w:rPr>
+        <w:t>=</w:t>
+      </w:r>
+      <w:r>
+        <w:rPr>
+          <w:rFonts w:ascii="Consolas" w:eastAsia="Times New Roman" w:hAnsi="Consolas" w:cs="Times New Roman"/>
+          <w:color w:val="CE9178"/>
+          <w:sz w:val="21"/>
+          <w:szCs w:val="21"/>
+          <w:lang w:eastAsia="en-GB"/>
+        </w:rPr>
+        <w:t>"features-grid"</w:t>
+      </w:r>
+      <w:r>
+        <w:rPr>
+          <w:rFonts w:ascii="Consolas" w:eastAsia="Times New Roman" w:hAnsi="Consolas" w:cs="Times New Roman"/>
+          <w:color w:val="808080"/>
+          <w:sz w:val="21"/>
+          <w:szCs w:val="21"/>
+          <w:lang w:eastAsia="en-GB"/>
+        </w:rPr>
+        <w:t>&gt;</w:t>
+      </w:r>
+    </w:p>
+    <w:p>
+      <w:pPr>
+        <w:shd w:val="clear" w:color="auto" w:fill="1F1F1F"/>
+        <w:spacing w:after="0" w:line="285" w:lineRule="atLeast"/>
+        <w:rPr>
+          <w:rFonts w:ascii="Consolas" w:eastAsia="Times New Roman" w:hAnsi="Consolas" w:cs="Times New Roman"/>
+          <w:color w:val="CCCCCC"/>
+          <w:sz w:val="21"/>
+          <w:szCs w:val="21"/>
+          <w:lang w:eastAsia="en-GB"/>
+        </w:rPr>
+      </w:pPr>
+      <w:r>
+        <w:rPr>
+          <w:rFonts w:ascii="Consolas" w:eastAsia="Times New Roman" w:hAnsi="Consolas" w:cs="Times New Roman"/>
+          <w:color w:val="CCCCCC"/>
+          <w:sz w:val="21"/>
+          <w:szCs w:val="21"/>
+          <w:lang w:eastAsia="en-GB"/>
+        </w:rPr>
+        <w:t xml:space="preserve">        </w:t>
+      </w:r>
+      <w:r>
+        <w:rPr>
+          <w:rFonts w:ascii="Consolas" w:eastAsia="Times New Roman" w:hAnsi="Consolas" w:cs="Times New Roman"/>
+          <w:color w:val="808080"/>
+          <w:sz w:val="21"/>
+          <w:szCs w:val="21"/>
+          <w:lang w:eastAsia="en-GB"/>
+        </w:rPr>
+        <w:t>&lt;</w:t>
+      </w:r>
+      <w:r>
+        <w:rPr>
+          <w:rFonts w:ascii="Consolas" w:eastAsia="Times New Roman" w:hAnsi="Consolas" w:cs="Times New Roman"/>
+          <w:color w:val="569CD6"/>
+          <w:sz w:val="21"/>
+          <w:szCs w:val="21"/>
+          <w:lang w:eastAsia="en-GB"/>
+        </w:rPr>
+        <w:t>div</w:t>
+      </w:r>
+      <w:r>
+        <w:rPr>
+          <w:rFonts w:ascii="Consolas" w:eastAsia="Times New Roman" w:hAnsi="Consolas" w:cs="Times New Roman"/>
+          <w:color w:val="CCCCCC"/>
+          <w:sz w:val="21"/>
+          <w:szCs w:val="21"/>
+          <w:lang w:eastAsia="en-GB"/>
+        </w:rPr>
+        <w:t xml:space="preserve"> </w:t>
+      </w:r>
+      <w:r>
+        <w:rPr>
+          <w:rFonts w:ascii="Consolas" w:eastAsia="Times New Roman" w:hAnsi="Consolas" w:cs="Times New Roman"/>
+          <w:color w:val="9CDCFE"/>
+          <w:sz w:val="21"/>
+          <w:szCs w:val="21"/>
+          <w:lang w:eastAsia="en-GB"/>
+        </w:rPr>
+        <w:t>class</w:t>
+      </w:r>
+      <w:r>
+        <w:rPr>
+          <w:rFonts w:ascii="Consolas" w:eastAsia="Times New Roman" w:hAnsi="Consolas" w:cs="Times New Roman"/>
+          <w:color w:val="CCCCCC"/>
+          <w:sz w:val="21"/>
+          <w:szCs w:val="21"/>
+          <w:lang w:eastAsia="en-GB"/>
+        </w:rPr>
+        <w:t>=</w:t>
+      </w:r>
+      <w:r>
+        <w:rPr>
+          <w:rFonts w:ascii="Consolas" w:eastAsia="Times New Roman" w:hAnsi="Consolas" w:cs="Times New Roman"/>
+          <w:color w:val="CE9178"/>
+          <w:sz w:val="21"/>
+          <w:szCs w:val="21"/>
+          <w:lang w:eastAsia="en-GB"/>
+        </w:rPr>
+        <w:t>"feature"</w:t>
+      </w:r>
+      <w:r>
+        <w:rPr>
+          <w:rFonts w:ascii="Consolas" w:eastAsia="Times New Roman" w:hAnsi="Consolas" w:cs="Times New Roman"/>
+          <w:color w:val="808080"/>
+          <w:sz w:val="21"/>
+          <w:szCs w:val="21"/>
+          <w:lang w:eastAsia="en-GB"/>
+        </w:rPr>
+        <w:t>&gt;</w:t>
+      </w:r>
+    </w:p>
+    <w:p>
+      <w:pPr>
+        <w:shd w:val="clear" w:color="auto" w:fill="1F1F1F"/>
+        <w:spacing w:after="0" w:line="285" w:lineRule="atLeast"/>
+        <w:rPr>
+          <w:rFonts w:ascii="Consolas" w:eastAsia="Times New Roman" w:hAnsi="Consolas" w:cs="Times New Roman"/>
+          <w:color w:val="CCCCCC"/>
+          <w:sz w:val="21"/>
+          <w:szCs w:val="21"/>
+          <w:lang w:eastAsia="en-GB"/>
+        </w:rPr>
+      </w:pPr>
+      <w:r>
+        <w:rPr>
+          <w:rFonts w:ascii="Consolas" w:eastAsia="Times New Roman" w:hAnsi="Consolas" w:cs="Times New Roman"/>
+          <w:color w:val="CCCCCC"/>
+          <w:sz w:val="21"/>
+          <w:szCs w:val="21"/>
+          <w:lang w:eastAsia="en-GB"/>
+        </w:rPr>
+        <w:t xml:space="preserve">          </w:t>
+      </w:r>
+      <w:r>
+        <w:rPr>
+          <w:rFonts w:ascii="Consolas" w:eastAsia="Times New Roman" w:hAnsi="Consolas" w:cs="Times New Roman"/>
+          <w:color w:val="808080"/>
+          <w:sz w:val="21"/>
+          <w:szCs w:val="21"/>
+          <w:lang w:eastAsia="en-GB"/>
+        </w:rPr>
+        <w:t>&lt;</w:t>
+      </w:r>
+      <w:r>
+        <w:rPr>
+          <w:rFonts w:ascii="Consolas" w:eastAsia="Times New Roman" w:hAnsi="Consolas" w:cs="Times New Roman"/>
+          <w:color w:val="569CD6"/>
+          <w:sz w:val="21"/>
+          <w:szCs w:val="21"/>
+          <w:lang w:eastAsia="en-GB"/>
+        </w:rPr>
+        <w:t>h4</w:t>
+      </w:r>
+      <w:r>
+        <w:rPr>
+          <w:rFonts w:ascii="Consolas" w:eastAsia="Times New Roman" w:hAnsi="Consolas" w:cs="Times New Roman"/>
+          <w:color w:val="808080"/>
+          <w:sz w:val="21"/>
+          <w:szCs w:val="21"/>
+          <w:lang w:eastAsia="en-GB"/>
+        </w:rPr>
+        <w:t>&gt;</w:t>
+      </w:r>
+      <w:r>
+        <w:rPr>
+          <w:rFonts w:ascii="MS Mincho" w:eastAsia="MS Mincho" w:hAnsi="MS Mincho" w:cs="MS Mincho" w:hint="eastAsia"/>
+          <w:color w:val="CCCCCC"/>
+          <w:sz w:val="21"/>
+          <w:szCs w:val="21"/>
+          <w:lang w:eastAsia="en-GB"/>
+        </w:rPr>
+        <w:t>✔</w:t>
+      </w:r>
+      <w:r>
+        <w:rPr>
+          <w:rFonts w:ascii="Consolas" w:eastAsia="Times New Roman" w:hAnsi="Consolas" w:cs="Consolas"/>
+          <w:color w:val="CCCCCC"/>
+          <w:sz w:val="21"/>
+          <w:szCs w:val="21"/>
+          <w:lang w:eastAsia="en-GB"/>
+        </w:rPr>
+        <w:t xml:space="preserve"> Quality Equipment</w:t>
+      </w:r>
+      <w:r>
+        <w:rPr>
+          <w:rFonts w:ascii="Consolas" w:eastAsia="Times New Roman" w:hAnsi="Consolas" w:cs="Times New Roman"/>
+          <w:color w:val="808080"/>
+          <w:sz w:val="21"/>
+          <w:szCs w:val="21"/>
+          <w:lang w:eastAsia="en-GB"/>
+        </w:rPr>
+        <w:t>&lt;/</w:t>
+      </w:r>
+      <w:r>
+        <w:rPr>
+          <w:rFonts w:ascii="Consolas" w:eastAsia="Times New Roman" w:hAnsi="Consolas" w:cs="Times New Roman"/>
+          <w:color w:val="569CD6"/>
+          <w:sz w:val="21"/>
+          <w:szCs w:val="21"/>
+          <w:lang w:eastAsia="en-GB"/>
+        </w:rPr>
+        <w:t>h4</w:t>
+      </w:r>
+      <w:r>
+        <w:rPr>
+          <w:rFonts w:ascii="Consolas" w:eastAsia="Times New Roman" w:hAnsi="Consolas" w:cs="Times New Roman"/>
+          <w:color w:val="808080"/>
+          <w:sz w:val="21"/>
+          <w:szCs w:val="21"/>
+          <w:lang w:eastAsia="en-GB"/>
+        </w:rPr>
+        <w:t>&gt;</w:t>
+      </w:r>
+    </w:p>
+    <w:p>
+      <w:pPr>
+        <w:shd w:val="clear" w:color="auto" w:fill="1F1F1F"/>
+        <w:spacing w:after="0" w:line="285" w:lineRule="atLeast"/>
+        <w:rPr>
+          <w:rFonts w:ascii="Consolas" w:eastAsia="Times New Roman" w:hAnsi="Consolas" w:cs="Times New Roman"/>
+          <w:color w:val="CCCCCC"/>
+          <w:sz w:val="21"/>
+          <w:szCs w:val="21"/>
+          <w:lang w:eastAsia="en-GB"/>
+        </w:rPr>
+      </w:pPr>
+      <w:r>
+        <w:rPr>
+          <w:rFonts w:ascii="Consolas" w:eastAsia="Times New Roman" w:hAnsi="Consolas" w:cs="Times New Roman"/>
+          <w:color w:val="CCCCCC"/>
+          <w:sz w:val="21"/>
+          <w:szCs w:val="21"/>
+          <w:lang w:eastAsia="en-GB"/>
+        </w:rPr>
+        <w:lastRenderedPageBreak/>
+        <w:t xml:space="preserve">          </w:t>
+      </w:r>
+      <w:r>
+        <w:rPr>
+          <w:rFonts w:ascii="Consolas" w:eastAsia="Times New Roman" w:hAnsi="Consolas" w:cs="Times New Roman"/>
+          <w:color w:val="808080"/>
+          <w:sz w:val="21"/>
+          <w:szCs w:val="21"/>
+          <w:lang w:eastAsia="en-GB"/>
+        </w:rPr>
+        <w:t>&lt;</w:t>
+      </w:r>
+      <w:r>
+        <w:rPr>
+          <w:rFonts w:ascii="Consolas" w:eastAsia="Times New Roman" w:hAnsi="Consolas" w:cs="Times New Roman"/>
+          <w:color w:val="569CD6"/>
+          <w:sz w:val="21"/>
+          <w:szCs w:val="21"/>
+          <w:lang w:eastAsia="en-GB"/>
+        </w:rPr>
+        <w:t>p</w:t>
+      </w:r>
+      <w:r>
+        <w:rPr>
+          <w:rFonts w:ascii="Consolas" w:eastAsia="Times New Roman" w:hAnsi="Consolas" w:cs="Times New Roman"/>
+          <w:color w:val="808080"/>
+          <w:sz w:val="21"/>
+          <w:szCs w:val="21"/>
+          <w:lang w:eastAsia="en-GB"/>
+        </w:rPr>
+        <w:t>&gt;</w:t>
+      </w:r>
+      <w:r>
+        <w:rPr>
+          <w:rFonts w:ascii="Consolas" w:eastAsia="Times New Roman" w:hAnsi="Consolas" w:cs="Times New Roman"/>
+          <w:color w:val="CCCCCC"/>
+          <w:sz w:val="21"/>
+          <w:szCs w:val="21"/>
+          <w:lang w:eastAsia="en-GB"/>
+        </w:rPr>
+        <w:t>We only stock proven, durable tools and materials</w:t>
+      </w:r>
+      <w:proofErr w:type="gramStart"/>
+      <w:r>
+        <w:rPr>
+          <w:rFonts w:ascii="Consolas" w:eastAsia="Times New Roman" w:hAnsi="Consolas" w:cs="Times New Roman"/>
+          <w:color w:val="CCCCCC"/>
+          <w:sz w:val="21"/>
+          <w:szCs w:val="21"/>
+          <w:lang w:eastAsia="en-GB"/>
+        </w:rPr>
+        <w:t>.</w:t>
+      </w:r>
+      <w:r>
+        <w:rPr>
+          <w:rFonts w:ascii="Consolas" w:eastAsia="Times New Roman" w:hAnsi="Consolas" w:cs="Times New Roman"/>
+          <w:color w:val="808080"/>
+          <w:sz w:val="21"/>
+          <w:szCs w:val="21"/>
+          <w:lang w:eastAsia="en-GB"/>
+        </w:rPr>
+        <w:t>&lt;</w:t>
+      </w:r>
+      <w:proofErr w:type="gramEnd"/>
+      <w:r>
+        <w:rPr>
+          <w:rFonts w:ascii="Consolas" w:eastAsia="Times New Roman" w:hAnsi="Consolas" w:cs="Times New Roman"/>
+          <w:color w:val="808080"/>
+          <w:sz w:val="21"/>
+          <w:szCs w:val="21"/>
+          <w:lang w:eastAsia="en-GB"/>
+        </w:rPr>
+        <w:t>/</w:t>
+      </w:r>
+      <w:r>
+        <w:rPr>
+          <w:rFonts w:ascii="Consolas" w:eastAsia="Times New Roman" w:hAnsi="Consolas" w:cs="Times New Roman"/>
+          <w:color w:val="569CD6"/>
+          <w:sz w:val="21"/>
+          <w:szCs w:val="21"/>
+          <w:lang w:eastAsia="en-GB"/>
+        </w:rPr>
+        <w:t>p</w:t>
+      </w:r>
+      <w:r>
+        <w:rPr>
+          <w:rFonts w:ascii="Consolas" w:eastAsia="Times New Roman" w:hAnsi="Consolas" w:cs="Times New Roman"/>
+          <w:color w:val="808080"/>
+          <w:sz w:val="21"/>
+          <w:szCs w:val="21"/>
+          <w:lang w:eastAsia="en-GB"/>
+        </w:rPr>
+        <w:t>&gt;</w:t>
+      </w:r>
+    </w:p>
+    <w:p>
+      <w:pPr>
+        <w:shd w:val="clear" w:color="auto" w:fill="1F1F1F"/>
+        <w:spacing w:after="0" w:line="285" w:lineRule="atLeast"/>
+        <w:rPr>
+          <w:rFonts w:ascii="Consolas" w:eastAsia="Times New Roman" w:hAnsi="Consolas" w:cs="Times New Roman"/>
+          <w:color w:val="CCCCCC"/>
+          <w:sz w:val="21"/>
+          <w:szCs w:val="21"/>
+          <w:lang w:eastAsia="en-GB"/>
+        </w:rPr>
+      </w:pPr>
+      <w:r>
+        <w:rPr>
+          <w:rFonts w:ascii="Consolas" w:eastAsia="Times New Roman" w:hAnsi="Consolas" w:cs="Times New Roman"/>
+          <w:color w:val="CCCCCC"/>
+          <w:sz w:val="21"/>
+          <w:szCs w:val="21"/>
+          <w:lang w:eastAsia="en-GB"/>
+        </w:rPr>
+        <w:t xml:space="preserve">        </w:t>
+      </w:r>
+      <w:r>
+        <w:rPr>
+          <w:rFonts w:ascii="Consolas" w:eastAsia="Times New Roman" w:hAnsi="Consolas" w:cs="Times New Roman"/>
+          <w:color w:val="808080"/>
+          <w:sz w:val="21"/>
+          <w:szCs w:val="21"/>
+          <w:lang w:eastAsia="en-GB"/>
+        </w:rPr>
+        <w:t>&lt;/</w:t>
+      </w:r>
+      <w:r>
+        <w:rPr>
+          <w:rFonts w:ascii="Consolas" w:eastAsia="Times New Roman" w:hAnsi="Consolas" w:cs="Times New Roman"/>
+          <w:color w:val="569CD6"/>
+          <w:sz w:val="21"/>
+          <w:szCs w:val="21"/>
+          <w:lang w:eastAsia="en-GB"/>
+        </w:rPr>
+        <w:t>div</w:t>
+      </w:r>
+      <w:r>
+        <w:rPr>
+          <w:rFonts w:ascii="Consolas" w:eastAsia="Times New Roman" w:hAnsi="Consolas" w:cs="Times New Roman"/>
+          <w:color w:val="808080"/>
+          <w:sz w:val="21"/>
+          <w:szCs w:val="21"/>
+          <w:lang w:eastAsia="en-GB"/>
+        </w:rPr>
+        <w:t>&gt;</w:t>
+      </w:r>
+    </w:p>
+    <w:p>
+      <w:pPr>
+        <w:shd w:val="clear" w:color="auto" w:fill="1F1F1F"/>
+        <w:spacing w:after="0" w:line="285" w:lineRule="atLeast"/>
+        <w:rPr>
+          <w:rFonts w:ascii="Consolas" w:eastAsia="Times New Roman" w:hAnsi="Consolas" w:cs="Times New Roman"/>
+          <w:color w:val="CCCCCC"/>
+          <w:sz w:val="21"/>
+          <w:szCs w:val="21"/>
+          <w:lang w:eastAsia="en-GB"/>
+        </w:rPr>
+      </w:pPr>
+      <w:r>
+        <w:rPr>
+          <w:rFonts w:ascii="Consolas" w:eastAsia="Times New Roman" w:hAnsi="Consolas" w:cs="Times New Roman"/>
+          <w:color w:val="CCCCCC"/>
+          <w:sz w:val="21"/>
+          <w:szCs w:val="21"/>
+          <w:lang w:eastAsia="en-GB"/>
+        </w:rPr>
+        <w:t xml:space="preserve">        </w:t>
+      </w:r>
+      <w:r>
+        <w:rPr>
+          <w:rFonts w:ascii="Consolas" w:eastAsia="Times New Roman" w:hAnsi="Consolas" w:cs="Times New Roman"/>
+          <w:color w:val="808080"/>
+          <w:sz w:val="21"/>
+          <w:szCs w:val="21"/>
+          <w:lang w:eastAsia="en-GB"/>
+        </w:rPr>
+        <w:t>&lt;</w:t>
+      </w:r>
+      <w:r>
+        <w:rPr>
+          <w:rFonts w:ascii="Consolas" w:eastAsia="Times New Roman" w:hAnsi="Consolas" w:cs="Times New Roman"/>
+          <w:color w:val="569CD6"/>
+          <w:sz w:val="21"/>
+          <w:szCs w:val="21"/>
+          <w:lang w:eastAsia="en-GB"/>
+        </w:rPr>
+        <w:t>div</w:t>
+      </w:r>
+      <w:r>
+        <w:rPr>
+          <w:rFonts w:ascii="Consolas" w:eastAsia="Times New Roman" w:hAnsi="Consolas" w:cs="Times New Roman"/>
+          <w:color w:val="CCCCCC"/>
+          <w:sz w:val="21"/>
+          <w:szCs w:val="21"/>
+          <w:lang w:eastAsia="en-GB"/>
+        </w:rPr>
+        <w:t xml:space="preserve"> </w:t>
+      </w:r>
+      <w:r>
+        <w:rPr>
+          <w:rFonts w:ascii="Consolas" w:eastAsia="Times New Roman" w:hAnsi="Consolas" w:cs="Times New Roman"/>
+          <w:color w:val="9CDCFE"/>
+          <w:sz w:val="21"/>
+          <w:szCs w:val="21"/>
+          <w:lang w:eastAsia="en-GB"/>
+        </w:rPr>
+        <w:t>class</w:t>
+      </w:r>
+      <w:r>
+        <w:rPr>
+          <w:rFonts w:ascii="Consolas" w:eastAsia="Times New Roman" w:hAnsi="Consolas" w:cs="Times New Roman"/>
+          <w:color w:val="CCCCCC"/>
+          <w:sz w:val="21"/>
+          <w:szCs w:val="21"/>
+          <w:lang w:eastAsia="en-GB"/>
+        </w:rPr>
+        <w:t>=</w:t>
+      </w:r>
+      <w:r>
+        <w:rPr>
+          <w:rFonts w:ascii="Consolas" w:eastAsia="Times New Roman" w:hAnsi="Consolas" w:cs="Times New Roman"/>
+          <w:color w:val="CE9178"/>
+          <w:sz w:val="21"/>
+          <w:szCs w:val="21"/>
+          <w:lang w:eastAsia="en-GB"/>
+        </w:rPr>
+        <w:t>"feature"</w:t>
+      </w:r>
+      <w:r>
+        <w:rPr>
+          <w:rFonts w:ascii="Consolas" w:eastAsia="Times New Roman" w:hAnsi="Consolas" w:cs="Times New Roman"/>
+          <w:color w:val="808080"/>
+          <w:sz w:val="21"/>
+          <w:szCs w:val="21"/>
+          <w:lang w:eastAsia="en-GB"/>
+        </w:rPr>
+        <w:t>&gt;</w:t>
+      </w:r>
+    </w:p>
+    <w:p>
+      <w:pPr>
+        <w:shd w:val="clear" w:color="auto" w:fill="1F1F1F"/>
+        <w:spacing w:after="0" w:line="285" w:lineRule="atLeast"/>
+        <w:rPr>
+          <w:rFonts w:ascii="Consolas" w:eastAsia="Times New Roman" w:hAnsi="Consolas" w:cs="Times New Roman"/>
+          <w:color w:val="CCCCCC"/>
+          <w:sz w:val="21"/>
+          <w:szCs w:val="21"/>
+          <w:lang w:eastAsia="en-GB"/>
+        </w:rPr>
+      </w:pPr>
+      <w:r>
+        <w:rPr>
+          <w:rFonts w:ascii="Consolas" w:eastAsia="Times New Roman" w:hAnsi="Consolas" w:cs="Times New Roman"/>
+          <w:color w:val="CCCCCC"/>
+          <w:sz w:val="21"/>
+          <w:szCs w:val="21"/>
+          <w:lang w:eastAsia="en-GB"/>
+        </w:rPr>
+        <w:t xml:space="preserve">          </w:t>
+      </w:r>
+      <w:r>
+        <w:rPr>
+          <w:rFonts w:ascii="Consolas" w:eastAsia="Times New Roman" w:hAnsi="Consolas" w:cs="Times New Roman"/>
+          <w:color w:val="808080"/>
+          <w:sz w:val="21"/>
+          <w:szCs w:val="21"/>
+          <w:lang w:eastAsia="en-GB"/>
+        </w:rPr>
+        <w:t>&lt;</w:t>
+      </w:r>
+      <w:r>
+        <w:rPr>
+          <w:rFonts w:ascii="Consolas" w:eastAsia="Times New Roman" w:hAnsi="Consolas" w:cs="Times New Roman"/>
+          <w:color w:val="569CD6"/>
+          <w:sz w:val="21"/>
+          <w:szCs w:val="21"/>
+          <w:lang w:eastAsia="en-GB"/>
+        </w:rPr>
+        <w:t>h4</w:t>
+      </w:r>
+      <w:r>
+        <w:rPr>
+          <w:rFonts w:ascii="Consolas" w:eastAsia="Times New Roman" w:hAnsi="Consolas" w:cs="Times New Roman"/>
+          <w:color w:val="808080"/>
+          <w:sz w:val="21"/>
+          <w:szCs w:val="21"/>
+          <w:lang w:eastAsia="en-GB"/>
+        </w:rPr>
+        <w:t>&gt;</w:t>
+      </w:r>
+      <w:r>
+        <w:rPr>
+          <w:rFonts w:ascii="MS Mincho" w:eastAsia="MS Mincho" w:hAnsi="MS Mincho" w:cs="MS Mincho" w:hint="eastAsia"/>
+          <w:color w:val="CCCCCC"/>
+          <w:sz w:val="21"/>
+          <w:szCs w:val="21"/>
+          <w:lang w:eastAsia="en-GB"/>
+        </w:rPr>
+        <w:t>✔</w:t>
+      </w:r>
+      <w:r>
+        <w:rPr>
+          <w:rFonts w:ascii="Consolas" w:eastAsia="Times New Roman" w:hAnsi="Consolas" w:cs="Consolas"/>
+          <w:color w:val="CCCCCC"/>
+          <w:sz w:val="21"/>
+          <w:szCs w:val="21"/>
+          <w:lang w:eastAsia="en-GB"/>
+        </w:rPr>
+        <w:t xml:space="preserve"> Fast Delivery</w:t>
+      </w:r>
+      <w:r>
+        <w:rPr>
+          <w:rFonts w:ascii="Consolas" w:eastAsia="Times New Roman" w:hAnsi="Consolas" w:cs="Times New Roman"/>
+          <w:color w:val="808080"/>
+          <w:sz w:val="21"/>
+          <w:szCs w:val="21"/>
+          <w:lang w:eastAsia="en-GB"/>
+        </w:rPr>
+        <w:t>&lt;/</w:t>
+      </w:r>
+      <w:r>
+        <w:rPr>
+          <w:rFonts w:ascii="Consolas" w:eastAsia="Times New Roman" w:hAnsi="Consolas" w:cs="Times New Roman"/>
+          <w:color w:val="569CD6"/>
+          <w:sz w:val="21"/>
+          <w:szCs w:val="21"/>
+          <w:lang w:eastAsia="en-GB"/>
+        </w:rPr>
+        <w:t>h4</w:t>
+      </w:r>
+      <w:r>
+        <w:rPr>
+          <w:rFonts w:ascii="Consolas" w:eastAsia="Times New Roman" w:hAnsi="Consolas" w:cs="Times New Roman"/>
+          <w:color w:val="808080"/>
+          <w:sz w:val="21"/>
+          <w:szCs w:val="21"/>
+          <w:lang w:eastAsia="en-GB"/>
+        </w:rPr>
+        <w:t>&gt;</w:t>
+      </w:r>
+    </w:p>
+    <w:p>
+      <w:pPr>
+        <w:shd w:val="clear" w:color="auto" w:fill="1F1F1F"/>
+        <w:spacing w:after="0" w:line="285" w:lineRule="atLeast"/>
+        <w:rPr>
+          <w:rFonts w:ascii="Consolas" w:eastAsia="Times New Roman" w:hAnsi="Consolas" w:cs="Times New Roman"/>
+          <w:color w:val="CCCCCC"/>
+          <w:sz w:val="21"/>
+          <w:szCs w:val="21"/>
+          <w:lang w:eastAsia="en-GB"/>
+        </w:rPr>
+      </w:pPr>
+      <w:r>
+        <w:rPr>
+          <w:rFonts w:ascii="Consolas" w:eastAsia="Times New Roman" w:hAnsi="Consolas" w:cs="Times New Roman"/>
+          <w:color w:val="CCCCCC"/>
+          <w:sz w:val="21"/>
+          <w:szCs w:val="21"/>
+          <w:lang w:eastAsia="en-GB"/>
+        </w:rPr>
+        <w:t xml:space="preserve">          </w:t>
+      </w:r>
+      <w:r>
+        <w:rPr>
+          <w:rFonts w:ascii="Consolas" w:eastAsia="Times New Roman" w:hAnsi="Consolas" w:cs="Times New Roman"/>
+          <w:color w:val="808080"/>
+          <w:sz w:val="21"/>
+          <w:szCs w:val="21"/>
+          <w:lang w:eastAsia="en-GB"/>
+        </w:rPr>
+        <w:t>&lt;</w:t>
+      </w:r>
+      <w:r>
+        <w:rPr>
+          <w:rFonts w:ascii="Consolas" w:eastAsia="Times New Roman" w:hAnsi="Consolas" w:cs="Times New Roman"/>
+          <w:color w:val="569CD6"/>
+          <w:sz w:val="21"/>
+          <w:szCs w:val="21"/>
+          <w:lang w:eastAsia="en-GB"/>
+        </w:rPr>
+        <w:t>p</w:t>
+      </w:r>
+      <w:r>
+        <w:rPr>
+          <w:rFonts w:ascii="Consolas" w:eastAsia="Times New Roman" w:hAnsi="Consolas" w:cs="Times New Roman"/>
+          <w:color w:val="808080"/>
+          <w:sz w:val="21"/>
+          <w:szCs w:val="21"/>
+          <w:lang w:eastAsia="en-GB"/>
+        </w:rPr>
+        <w:t>&gt;</w:t>
+      </w:r>
+      <w:r>
+        <w:rPr>
+          <w:rFonts w:ascii="Consolas" w:eastAsia="Times New Roman" w:hAnsi="Consolas" w:cs="Times New Roman"/>
+          <w:color w:val="CCCCCC"/>
+          <w:sz w:val="21"/>
+          <w:szCs w:val="21"/>
+          <w:lang w:eastAsia="en-GB"/>
+        </w:rPr>
+        <w:t>On-time delivery for all orders, no matter the size</w:t>
+      </w:r>
+      <w:proofErr w:type="gramStart"/>
+      <w:r>
+        <w:rPr>
+          <w:rFonts w:ascii="Consolas" w:eastAsia="Times New Roman" w:hAnsi="Consolas" w:cs="Times New Roman"/>
+          <w:color w:val="CCCCCC"/>
+          <w:sz w:val="21"/>
+          <w:szCs w:val="21"/>
+          <w:lang w:eastAsia="en-GB"/>
+        </w:rPr>
+        <w:t>.</w:t>
+      </w:r>
+      <w:r>
+        <w:rPr>
+          <w:rFonts w:ascii="Consolas" w:eastAsia="Times New Roman" w:hAnsi="Consolas" w:cs="Times New Roman"/>
+          <w:color w:val="808080"/>
+          <w:sz w:val="21"/>
+          <w:szCs w:val="21"/>
+          <w:lang w:eastAsia="en-GB"/>
+        </w:rPr>
+        <w:t>&lt;</w:t>
+      </w:r>
+      <w:proofErr w:type="gramEnd"/>
+      <w:r>
+        <w:rPr>
+          <w:rFonts w:ascii="Consolas" w:eastAsia="Times New Roman" w:hAnsi="Consolas" w:cs="Times New Roman"/>
+          <w:color w:val="808080"/>
+          <w:sz w:val="21"/>
+          <w:szCs w:val="21"/>
+          <w:lang w:eastAsia="en-GB"/>
+        </w:rPr>
+        <w:t>/</w:t>
+      </w:r>
+      <w:r>
+        <w:rPr>
+          <w:rFonts w:ascii="Consolas" w:eastAsia="Times New Roman" w:hAnsi="Consolas" w:cs="Times New Roman"/>
+          <w:color w:val="569CD6"/>
+          <w:sz w:val="21"/>
+          <w:szCs w:val="21"/>
+          <w:lang w:eastAsia="en-GB"/>
+        </w:rPr>
+        <w:t>p</w:t>
+      </w:r>
+      <w:r>
+        <w:rPr>
+          <w:rFonts w:ascii="Consolas" w:eastAsia="Times New Roman" w:hAnsi="Consolas" w:cs="Times New Roman"/>
+          <w:color w:val="808080"/>
+          <w:sz w:val="21"/>
+          <w:szCs w:val="21"/>
+          <w:lang w:eastAsia="en-GB"/>
+        </w:rPr>
+        <w:t>&gt;</w:t>
+      </w:r>
+    </w:p>
+    <w:p>
+      <w:pPr>
+        <w:shd w:val="clear" w:color="auto" w:fill="1F1F1F"/>
+        <w:spacing w:after="0" w:line="285" w:lineRule="atLeast"/>
+        <w:rPr>
+          <w:rFonts w:ascii="Consolas" w:eastAsia="Times New Roman" w:hAnsi="Consolas" w:cs="Times New Roman"/>
+          <w:color w:val="CCCCCC"/>
+          <w:sz w:val="21"/>
+          <w:szCs w:val="21"/>
+          <w:lang w:eastAsia="en-GB"/>
+        </w:rPr>
+      </w:pPr>
+      <w:r>
+        <w:rPr>
+          <w:rFonts w:ascii="Consolas" w:eastAsia="Times New Roman" w:hAnsi="Consolas" w:cs="Times New Roman"/>
+          <w:color w:val="CCCCCC"/>
+          <w:sz w:val="21"/>
+          <w:szCs w:val="21"/>
+          <w:lang w:eastAsia="en-GB"/>
+        </w:rPr>
+        <w:t xml:space="preserve">        </w:t>
+      </w:r>
+      <w:r>
+        <w:rPr>
+          <w:rFonts w:ascii="Consolas" w:eastAsia="Times New Roman" w:hAnsi="Consolas" w:cs="Times New Roman"/>
+          <w:color w:val="808080"/>
+          <w:sz w:val="21"/>
+          <w:szCs w:val="21"/>
+          <w:lang w:eastAsia="en-GB"/>
+        </w:rPr>
+        <w:t>&lt;/</w:t>
+      </w:r>
+      <w:r>
+        <w:rPr>
+          <w:rFonts w:ascii="Consolas" w:eastAsia="Times New Roman" w:hAnsi="Consolas" w:cs="Times New Roman"/>
+          <w:color w:val="569CD6"/>
+          <w:sz w:val="21"/>
+          <w:szCs w:val="21"/>
+          <w:lang w:eastAsia="en-GB"/>
+        </w:rPr>
+        <w:t>div</w:t>
+      </w:r>
+      <w:r>
+        <w:rPr>
+          <w:rFonts w:ascii="Consolas" w:eastAsia="Times New Roman" w:hAnsi="Consolas" w:cs="Times New Roman"/>
+          <w:color w:val="808080"/>
+          <w:sz w:val="21"/>
+          <w:szCs w:val="21"/>
+          <w:lang w:eastAsia="en-GB"/>
+        </w:rPr>
+        <w:t>&gt;</w:t>
+      </w:r>
+    </w:p>
+    <w:p>
+      <w:pPr>
+        <w:shd w:val="clear" w:color="auto" w:fill="1F1F1F"/>
+        <w:spacing w:after="0" w:line="285" w:lineRule="atLeast"/>
+        <w:rPr>
+          <w:rFonts w:ascii="Consolas" w:eastAsia="Times New Roman" w:hAnsi="Consolas" w:cs="Times New Roman"/>
+          <w:color w:val="CCCCCC"/>
+          <w:sz w:val="21"/>
+          <w:szCs w:val="21"/>
+          <w:lang w:eastAsia="en-GB"/>
+        </w:rPr>
+      </w:pPr>
+      <w:r>
+        <w:rPr>
+          <w:rFonts w:ascii="Consolas" w:eastAsia="Times New Roman" w:hAnsi="Consolas" w:cs="Times New Roman"/>
+          <w:color w:val="CCCCCC"/>
+          <w:sz w:val="21"/>
+          <w:szCs w:val="21"/>
+          <w:lang w:eastAsia="en-GB"/>
+        </w:rPr>
+        <w:t xml:space="preserve">        </w:t>
+      </w:r>
+      <w:r>
+        <w:rPr>
+          <w:rFonts w:ascii="Consolas" w:eastAsia="Times New Roman" w:hAnsi="Consolas" w:cs="Times New Roman"/>
+          <w:color w:val="808080"/>
+          <w:sz w:val="21"/>
+          <w:szCs w:val="21"/>
+          <w:lang w:eastAsia="en-GB"/>
+        </w:rPr>
+        <w:t>&lt;</w:t>
+      </w:r>
+      <w:r>
+        <w:rPr>
+          <w:rFonts w:ascii="Consolas" w:eastAsia="Times New Roman" w:hAnsi="Consolas" w:cs="Times New Roman"/>
+          <w:color w:val="569CD6"/>
+          <w:sz w:val="21"/>
+          <w:szCs w:val="21"/>
+          <w:lang w:eastAsia="en-GB"/>
+        </w:rPr>
+        <w:t>div</w:t>
+      </w:r>
+      <w:r>
+        <w:rPr>
+          <w:rFonts w:ascii="Consolas" w:eastAsia="Times New Roman" w:hAnsi="Consolas" w:cs="Times New Roman"/>
+          <w:color w:val="CCCCCC"/>
+          <w:sz w:val="21"/>
+          <w:szCs w:val="21"/>
+          <w:lang w:eastAsia="en-GB"/>
+        </w:rPr>
+        <w:t xml:space="preserve"> </w:t>
+      </w:r>
+      <w:r>
+        <w:rPr>
+          <w:rFonts w:ascii="Consolas" w:eastAsia="Times New Roman" w:hAnsi="Consolas" w:cs="Times New Roman"/>
+          <w:color w:val="9CDCFE"/>
+          <w:sz w:val="21"/>
+          <w:szCs w:val="21"/>
+          <w:lang w:eastAsia="en-GB"/>
+        </w:rPr>
+        <w:t>class</w:t>
+      </w:r>
+      <w:r>
+        <w:rPr>
+          <w:rFonts w:ascii="Consolas" w:eastAsia="Times New Roman" w:hAnsi="Consolas" w:cs="Times New Roman"/>
+          <w:color w:val="CCCCCC"/>
+          <w:sz w:val="21"/>
+          <w:szCs w:val="21"/>
+          <w:lang w:eastAsia="en-GB"/>
+        </w:rPr>
+        <w:t>=</w:t>
+      </w:r>
+      <w:r>
+        <w:rPr>
+          <w:rFonts w:ascii="Consolas" w:eastAsia="Times New Roman" w:hAnsi="Consolas" w:cs="Times New Roman"/>
+          <w:color w:val="CE9178"/>
+          <w:sz w:val="21"/>
+          <w:szCs w:val="21"/>
+          <w:lang w:eastAsia="en-GB"/>
+        </w:rPr>
+        <w:t>"feature"</w:t>
+      </w:r>
+      <w:r>
+        <w:rPr>
+          <w:rFonts w:ascii="Consolas" w:eastAsia="Times New Roman" w:hAnsi="Consolas" w:cs="Times New Roman"/>
+          <w:color w:val="808080"/>
+          <w:sz w:val="21"/>
+          <w:szCs w:val="21"/>
+          <w:lang w:eastAsia="en-GB"/>
+        </w:rPr>
+        <w:t>&gt;</w:t>
+      </w:r>
+    </w:p>
+    <w:p>
+      <w:pPr>
+        <w:shd w:val="clear" w:color="auto" w:fill="1F1F1F"/>
+        <w:spacing w:after="0" w:line="285" w:lineRule="atLeast"/>
+        <w:rPr>
+          <w:rFonts w:ascii="Consolas" w:eastAsia="Times New Roman" w:hAnsi="Consolas" w:cs="Times New Roman"/>
+          <w:color w:val="CCCCCC"/>
+          <w:sz w:val="21"/>
+          <w:szCs w:val="21"/>
+          <w:lang w:eastAsia="en-GB"/>
+        </w:rPr>
+      </w:pPr>
+      <w:r>
+        <w:rPr>
+          <w:rFonts w:ascii="Consolas" w:eastAsia="Times New Roman" w:hAnsi="Consolas" w:cs="Times New Roman"/>
+          <w:color w:val="CCCCCC"/>
+          <w:sz w:val="21"/>
+          <w:szCs w:val="21"/>
+          <w:lang w:eastAsia="en-GB"/>
+        </w:rPr>
+        <w:t xml:space="preserve">          </w:t>
+      </w:r>
+      <w:r>
+        <w:rPr>
+          <w:rFonts w:ascii="Consolas" w:eastAsia="Times New Roman" w:hAnsi="Consolas" w:cs="Times New Roman"/>
+          <w:color w:val="808080"/>
+          <w:sz w:val="21"/>
+          <w:szCs w:val="21"/>
+          <w:lang w:eastAsia="en-GB"/>
+        </w:rPr>
+        <w:t>&lt;</w:t>
+      </w:r>
+      <w:r>
+        <w:rPr>
+          <w:rFonts w:ascii="Consolas" w:eastAsia="Times New Roman" w:hAnsi="Consolas" w:cs="Times New Roman"/>
+          <w:color w:val="569CD6"/>
+          <w:sz w:val="21"/>
+          <w:szCs w:val="21"/>
+          <w:lang w:eastAsia="en-GB"/>
+        </w:rPr>
+        <w:t>h4</w:t>
+      </w:r>
+      <w:r>
+        <w:rPr>
+          <w:rFonts w:ascii="Consolas" w:eastAsia="Times New Roman" w:hAnsi="Consolas" w:cs="Times New Roman"/>
+          <w:color w:val="808080"/>
+          <w:sz w:val="21"/>
+          <w:szCs w:val="21"/>
+          <w:lang w:eastAsia="en-GB"/>
+        </w:rPr>
+        <w:t>&gt;</w:t>
+      </w:r>
+      <w:r>
+        <w:rPr>
+          <w:rFonts w:ascii="MS Mincho" w:eastAsia="MS Mincho" w:hAnsi="MS Mincho" w:cs="MS Mincho" w:hint="eastAsia"/>
+          <w:color w:val="CCCCCC"/>
+          <w:sz w:val="21"/>
+          <w:szCs w:val="21"/>
+          <w:lang w:eastAsia="en-GB"/>
+        </w:rPr>
+        <w:t>✔</w:t>
+      </w:r>
+      <w:r>
+        <w:rPr>
+          <w:rFonts w:ascii="Consolas" w:eastAsia="Times New Roman" w:hAnsi="Consolas" w:cs="Consolas"/>
+          <w:color w:val="CCCCCC"/>
+          <w:sz w:val="21"/>
+          <w:szCs w:val="21"/>
+          <w:lang w:eastAsia="en-GB"/>
+        </w:rPr>
+        <w:t xml:space="preserve"> Competitive Pricing</w:t>
+      </w:r>
+      <w:r>
+        <w:rPr>
+          <w:rFonts w:ascii="Consolas" w:eastAsia="Times New Roman" w:hAnsi="Consolas" w:cs="Times New Roman"/>
+          <w:color w:val="808080"/>
+          <w:sz w:val="21"/>
+          <w:szCs w:val="21"/>
+          <w:lang w:eastAsia="en-GB"/>
+        </w:rPr>
+        <w:t>&lt;/</w:t>
+      </w:r>
+      <w:r>
+        <w:rPr>
+          <w:rFonts w:ascii="Consolas" w:eastAsia="Times New Roman" w:hAnsi="Consolas" w:cs="Times New Roman"/>
+          <w:color w:val="569CD6"/>
+          <w:sz w:val="21"/>
+          <w:szCs w:val="21"/>
+          <w:lang w:eastAsia="en-GB"/>
+        </w:rPr>
+        <w:t>h4</w:t>
+      </w:r>
+      <w:r>
+        <w:rPr>
+          <w:rFonts w:ascii="Consolas" w:eastAsia="Times New Roman" w:hAnsi="Consolas" w:cs="Times New Roman"/>
+          <w:color w:val="808080"/>
+          <w:sz w:val="21"/>
+          <w:szCs w:val="21"/>
+          <w:lang w:eastAsia="en-GB"/>
+        </w:rPr>
+        <w:t>&gt;</w:t>
+      </w:r>
+    </w:p>
+    <w:p>
+      <w:pPr>
+        <w:shd w:val="clear" w:color="auto" w:fill="1F1F1F"/>
+        <w:spacing w:after="0" w:line="285" w:lineRule="atLeast"/>
+        <w:rPr>
+          <w:rFonts w:ascii="Consolas" w:eastAsia="Times New Roman" w:hAnsi="Consolas" w:cs="Times New Roman"/>
+          <w:color w:val="CCCCCC"/>
+          <w:sz w:val="21"/>
+          <w:szCs w:val="21"/>
+          <w:lang w:eastAsia="en-GB"/>
+        </w:rPr>
+      </w:pPr>
+      <w:r>
+        <w:rPr>
+          <w:rFonts w:ascii="Consolas" w:eastAsia="Times New Roman" w:hAnsi="Consolas" w:cs="Times New Roman"/>
+          <w:color w:val="CCCCCC"/>
+          <w:sz w:val="21"/>
+          <w:szCs w:val="21"/>
+          <w:lang w:eastAsia="en-GB"/>
+        </w:rPr>
+        <w:t xml:space="preserve">          </w:t>
+      </w:r>
+      <w:r>
+        <w:rPr>
+          <w:rFonts w:ascii="Consolas" w:eastAsia="Times New Roman" w:hAnsi="Consolas" w:cs="Times New Roman"/>
+          <w:color w:val="808080"/>
+          <w:sz w:val="21"/>
+          <w:szCs w:val="21"/>
+          <w:lang w:eastAsia="en-GB"/>
+        </w:rPr>
+        <w:t>&lt;</w:t>
+      </w:r>
+      <w:r>
+        <w:rPr>
+          <w:rFonts w:ascii="Consolas" w:eastAsia="Times New Roman" w:hAnsi="Consolas" w:cs="Times New Roman"/>
+          <w:color w:val="569CD6"/>
+          <w:sz w:val="21"/>
+          <w:szCs w:val="21"/>
+          <w:lang w:eastAsia="en-GB"/>
+        </w:rPr>
+        <w:t>p</w:t>
+      </w:r>
+      <w:r>
+        <w:rPr>
+          <w:rFonts w:ascii="Consolas" w:eastAsia="Times New Roman" w:hAnsi="Consolas" w:cs="Times New Roman"/>
+          <w:color w:val="808080"/>
+          <w:sz w:val="21"/>
+          <w:szCs w:val="21"/>
+          <w:lang w:eastAsia="en-GB"/>
+        </w:rPr>
+        <w:t>&gt;</w:t>
+      </w:r>
+      <w:r>
+        <w:rPr>
+          <w:rFonts w:ascii="Consolas" w:eastAsia="Times New Roman" w:hAnsi="Consolas" w:cs="Times New Roman"/>
+          <w:color w:val="CCCCCC"/>
+          <w:sz w:val="21"/>
+          <w:szCs w:val="21"/>
+          <w:lang w:eastAsia="en-GB"/>
+        </w:rPr>
+        <w:t>Great value without compromising quality</w:t>
+      </w:r>
+      <w:proofErr w:type="gramStart"/>
+      <w:r>
+        <w:rPr>
+          <w:rFonts w:ascii="Consolas" w:eastAsia="Times New Roman" w:hAnsi="Consolas" w:cs="Times New Roman"/>
+          <w:color w:val="CCCCCC"/>
+          <w:sz w:val="21"/>
+          <w:szCs w:val="21"/>
+          <w:lang w:eastAsia="en-GB"/>
+        </w:rPr>
+        <w:t>.</w:t>
+      </w:r>
+      <w:r>
+        <w:rPr>
+          <w:rFonts w:ascii="Consolas" w:eastAsia="Times New Roman" w:hAnsi="Consolas" w:cs="Times New Roman"/>
+          <w:color w:val="808080"/>
+          <w:sz w:val="21"/>
+          <w:szCs w:val="21"/>
+          <w:lang w:eastAsia="en-GB"/>
+        </w:rPr>
+        <w:t>&lt;</w:t>
+      </w:r>
+      <w:proofErr w:type="gramEnd"/>
+      <w:r>
+        <w:rPr>
+          <w:rFonts w:ascii="Consolas" w:eastAsia="Times New Roman" w:hAnsi="Consolas" w:cs="Times New Roman"/>
+          <w:color w:val="808080"/>
+          <w:sz w:val="21"/>
+          <w:szCs w:val="21"/>
+          <w:lang w:eastAsia="en-GB"/>
+        </w:rPr>
+        <w:t>/</w:t>
+      </w:r>
+      <w:r>
+        <w:rPr>
+          <w:rFonts w:ascii="Consolas" w:eastAsia="Times New Roman" w:hAnsi="Consolas" w:cs="Times New Roman"/>
+          <w:color w:val="569CD6"/>
+          <w:sz w:val="21"/>
+          <w:szCs w:val="21"/>
+          <w:lang w:eastAsia="en-GB"/>
+        </w:rPr>
+        <w:t>p</w:t>
+      </w:r>
+      <w:r>
+        <w:rPr>
+          <w:rFonts w:ascii="Consolas" w:eastAsia="Times New Roman" w:hAnsi="Consolas" w:cs="Times New Roman"/>
+          <w:color w:val="808080"/>
+          <w:sz w:val="21"/>
+          <w:szCs w:val="21"/>
+          <w:lang w:eastAsia="en-GB"/>
+        </w:rPr>
+        <w:t>&gt;</w:t>
+      </w:r>
+    </w:p>
+    <w:p>
+      <w:pPr>
+        <w:shd w:val="clear" w:color="auto" w:fill="1F1F1F"/>
+        <w:spacing w:after="0" w:line="285" w:lineRule="atLeast"/>
+        <w:rPr>
+          <w:rFonts w:ascii="Consolas" w:eastAsia="Times New Roman" w:hAnsi="Consolas" w:cs="Times New Roman"/>
+          <w:color w:val="CCCCCC"/>
+          <w:sz w:val="21"/>
+          <w:szCs w:val="21"/>
+          <w:lang w:eastAsia="en-GB"/>
+        </w:rPr>
+      </w:pPr>
+      <w:r>
+        <w:rPr>
+          <w:rFonts w:ascii="Consolas" w:eastAsia="Times New Roman" w:hAnsi="Consolas" w:cs="Times New Roman"/>
+          <w:color w:val="CCCCCC"/>
+          <w:sz w:val="21"/>
+          <w:szCs w:val="21"/>
+          <w:lang w:eastAsia="en-GB"/>
+        </w:rPr>
+        <w:t xml:space="preserve">        </w:t>
+      </w:r>
+      <w:r>
+        <w:rPr>
+          <w:rFonts w:ascii="Consolas" w:eastAsia="Times New Roman" w:hAnsi="Consolas" w:cs="Times New Roman"/>
+          <w:color w:val="808080"/>
+          <w:sz w:val="21"/>
+          <w:szCs w:val="21"/>
+          <w:lang w:eastAsia="en-GB"/>
+        </w:rPr>
+        <w:t>&lt;/</w:t>
+      </w:r>
+      <w:r>
+        <w:rPr>
+          <w:rFonts w:ascii="Consolas" w:eastAsia="Times New Roman" w:hAnsi="Consolas" w:cs="Times New Roman"/>
+          <w:color w:val="569CD6"/>
+          <w:sz w:val="21"/>
+          <w:szCs w:val="21"/>
+          <w:lang w:eastAsia="en-GB"/>
+        </w:rPr>
+        <w:t>div</w:t>
+      </w:r>
+      <w:r>
+        <w:rPr>
+          <w:rFonts w:ascii="Consolas" w:eastAsia="Times New Roman" w:hAnsi="Consolas" w:cs="Times New Roman"/>
+          <w:color w:val="808080"/>
+          <w:sz w:val="21"/>
+          <w:szCs w:val="21"/>
+          <w:lang w:eastAsia="en-GB"/>
+        </w:rPr>
+        <w:t>&gt;</w:t>
+      </w:r>
+    </w:p>
+    <w:p>
+      <w:pPr>
+        <w:shd w:val="clear" w:color="auto" w:fill="1F1F1F"/>
+        <w:spacing w:after="0" w:line="285" w:lineRule="atLeast"/>
+        <w:rPr>
+          <w:rFonts w:ascii="Consolas" w:eastAsia="Times New Roman" w:hAnsi="Consolas" w:cs="Times New Roman"/>
+          <w:color w:val="CCCCCC"/>
+          <w:sz w:val="21"/>
+          <w:szCs w:val="21"/>
+          <w:lang w:eastAsia="en-GB"/>
+        </w:rPr>
+      </w:pPr>
+      <w:r>
+        <w:rPr>
+          <w:rFonts w:ascii="Consolas" w:eastAsia="Times New Roman" w:hAnsi="Consolas" w:cs="Times New Roman"/>
+          <w:color w:val="CCCCCC"/>
+          <w:sz w:val="21"/>
+          <w:szCs w:val="21"/>
+          <w:lang w:eastAsia="en-GB"/>
+        </w:rPr>
+        <w:t xml:space="preserve">        </w:t>
+      </w:r>
+      <w:r>
+        <w:rPr>
+          <w:rFonts w:ascii="Consolas" w:eastAsia="Times New Roman" w:hAnsi="Consolas" w:cs="Times New Roman"/>
+          <w:color w:val="808080"/>
+          <w:sz w:val="21"/>
+          <w:szCs w:val="21"/>
+          <w:lang w:eastAsia="en-GB"/>
+        </w:rPr>
+        <w:t>&lt;</w:t>
+      </w:r>
+      <w:r>
+        <w:rPr>
+          <w:rFonts w:ascii="Consolas" w:eastAsia="Times New Roman" w:hAnsi="Consolas" w:cs="Times New Roman"/>
+          <w:color w:val="569CD6"/>
+          <w:sz w:val="21"/>
+          <w:szCs w:val="21"/>
+          <w:lang w:eastAsia="en-GB"/>
+        </w:rPr>
+        <w:t>div</w:t>
+      </w:r>
+      <w:r>
+        <w:rPr>
+          <w:rFonts w:ascii="Consolas" w:eastAsia="Times New Roman" w:hAnsi="Consolas" w:cs="Times New Roman"/>
+          <w:color w:val="CCCCCC"/>
+          <w:sz w:val="21"/>
+          <w:szCs w:val="21"/>
+          <w:lang w:eastAsia="en-GB"/>
+        </w:rPr>
+        <w:t xml:space="preserve"> </w:t>
+      </w:r>
+      <w:r>
+        <w:rPr>
+          <w:rFonts w:ascii="Consolas" w:eastAsia="Times New Roman" w:hAnsi="Consolas" w:cs="Times New Roman"/>
+          <w:color w:val="9CDCFE"/>
+          <w:sz w:val="21"/>
+          <w:szCs w:val="21"/>
+          <w:lang w:eastAsia="en-GB"/>
+        </w:rPr>
+        <w:t>class</w:t>
+      </w:r>
+      <w:r>
+        <w:rPr>
+          <w:rFonts w:ascii="Consolas" w:eastAsia="Times New Roman" w:hAnsi="Consolas" w:cs="Times New Roman"/>
+          <w:color w:val="CCCCCC"/>
+          <w:sz w:val="21"/>
+          <w:szCs w:val="21"/>
+          <w:lang w:eastAsia="en-GB"/>
+        </w:rPr>
+        <w:t>=</w:t>
+      </w:r>
+      <w:r>
+        <w:rPr>
+          <w:rFonts w:ascii="Consolas" w:eastAsia="Times New Roman" w:hAnsi="Consolas" w:cs="Times New Roman"/>
+          <w:color w:val="CE9178"/>
+          <w:sz w:val="21"/>
+          <w:szCs w:val="21"/>
+          <w:lang w:eastAsia="en-GB"/>
+        </w:rPr>
+        <w:t>"feature"</w:t>
+      </w:r>
+      <w:r>
+        <w:rPr>
+          <w:rFonts w:ascii="Consolas" w:eastAsia="Times New Roman" w:hAnsi="Consolas" w:cs="Times New Roman"/>
+          <w:color w:val="808080"/>
+          <w:sz w:val="21"/>
+          <w:szCs w:val="21"/>
+          <w:lang w:eastAsia="en-GB"/>
+        </w:rPr>
+        <w:t>&gt;</w:t>
+      </w:r>
+    </w:p>
+    <w:p>
+      <w:pPr>
+        <w:shd w:val="clear" w:color="auto" w:fill="1F1F1F"/>
+        <w:spacing w:after="0" w:line="285" w:lineRule="atLeast"/>
+        <w:rPr>
+          <w:rFonts w:ascii="Consolas" w:eastAsia="Times New Roman" w:hAnsi="Consolas" w:cs="Times New Roman"/>
+          <w:color w:val="CCCCCC"/>
+          <w:sz w:val="21"/>
+          <w:szCs w:val="21"/>
+          <w:lang w:eastAsia="en-GB"/>
+        </w:rPr>
+      </w:pPr>
+      <w:r>
+        <w:rPr>
+          <w:rFonts w:ascii="Consolas" w:eastAsia="Times New Roman" w:hAnsi="Consolas" w:cs="Times New Roman"/>
+          <w:color w:val="CCCCCC"/>
+          <w:sz w:val="21"/>
+          <w:szCs w:val="21"/>
+          <w:lang w:eastAsia="en-GB"/>
+        </w:rPr>
+        <w:t xml:space="preserve">          </w:t>
+      </w:r>
+      <w:r>
+        <w:rPr>
+          <w:rFonts w:ascii="Consolas" w:eastAsia="Times New Roman" w:hAnsi="Consolas" w:cs="Times New Roman"/>
+          <w:color w:val="808080"/>
+          <w:sz w:val="21"/>
+          <w:szCs w:val="21"/>
+          <w:lang w:eastAsia="en-GB"/>
+        </w:rPr>
+        <w:t>&lt;</w:t>
+      </w:r>
+      <w:r>
+        <w:rPr>
+          <w:rFonts w:ascii="Consolas" w:eastAsia="Times New Roman" w:hAnsi="Consolas" w:cs="Times New Roman"/>
+          <w:color w:val="569CD6"/>
+          <w:sz w:val="21"/>
+          <w:szCs w:val="21"/>
+          <w:lang w:eastAsia="en-GB"/>
+        </w:rPr>
+        <w:t>h4</w:t>
+      </w:r>
+      <w:r>
+        <w:rPr>
+          <w:rFonts w:ascii="Consolas" w:eastAsia="Times New Roman" w:hAnsi="Consolas" w:cs="Times New Roman"/>
+          <w:color w:val="808080"/>
+          <w:sz w:val="21"/>
+          <w:szCs w:val="21"/>
+          <w:lang w:eastAsia="en-GB"/>
+        </w:rPr>
+        <w:t>&gt;</w:t>
+      </w:r>
+      <w:r>
+        <w:rPr>
+          <w:rFonts w:ascii="MS Mincho" w:eastAsia="MS Mincho" w:hAnsi="MS Mincho" w:cs="MS Mincho" w:hint="eastAsia"/>
+          <w:color w:val="CCCCCC"/>
+          <w:sz w:val="21"/>
+          <w:szCs w:val="21"/>
+          <w:lang w:eastAsia="en-GB"/>
+        </w:rPr>
+        <w:t>✔</w:t>
+      </w:r>
+      <w:r>
+        <w:rPr>
+          <w:rFonts w:ascii="Consolas" w:eastAsia="Times New Roman" w:hAnsi="Consolas" w:cs="Consolas"/>
+          <w:color w:val="CCCCCC"/>
+          <w:sz w:val="21"/>
+          <w:szCs w:val="21"/>
+          <w:lang w:eastAsia="en-GB"/>
+        </w:rPr>
+        <w:t xml:space="preserve"> Expert Support</w:t>
+      </w:r>
+      <w:r>
+        <w:rPr>
+          <w:rFonts w:ascii="Consolas" w:eastAsia="Times New Roman" w:hAnsi="Consolas" w:cs="Times New Roman"/>
+          <w:color w:val="808080"/>
+          <w:sz w:val="21"/>
+          <w:szCs w:val="21"/>
+          <w:lang w:eastAsia="en-GB"/>
+        </w:rPr>
+        <w:t>&lt;/</w:t>
+      </w:r>
+      <w:r>
+        <w:rPr>
+          <w:rFonts w:ascii="Consolas" w:eastAsia="Times New Roman" w:hAnsi="Consolas" w:cs="Times New Roman"/>
+          <w:color w:val="569CD6"/>
+          <w:sz w:val="21"/>
+          <w:szCs w:val="21"/>
+          <w:lang w:eastAsia="en-GB"/>
+        </w:rPr>
+        <w:t>h4</w:t>
+      </w:r>
+      <w:r>
+        <w:rPr>
+          <w:rFonts w:ascii="Consolas" w:eastAsia="Times New Roman" w:hAnsi="Consolas" w:cs="Times New Roman"/>
+          <w:color w:val="808080"/>
+          <w:sz w:val="21"/>
+          <w:szCs w:val="21"/>
+          <w:lang w:eastAsia="en-GB"/>
+        </w:rPr>
+        <w:t>&gt;</w:t>
+      </w:r>
+    </w:p>
+    <w:p>
+      <w:pPr>
+        <w:shd w:val="clear" w:color="auto" w:fill="1F1F1F"/>
+        <w:spacing w:after="0" w:line="285" w:lineRule="atLeast"/>
+        <w:rPr>
+          <w:rFonts w:ascii="Consolas" w:eastAsia="Times New Roman" w:hAnsi="Consolas" w:cs="Times New Roman"/>
+          <w:color w:val="CCCCCC"/>
+          <w:sz w:val="21"/>
+          <w:szCs w:val="21"/>
+          <w:lang w:eastAsia="en-GB"/>
+        </w:rPr>
+      </w:pPr>
+      <w:r>
+        <w:rPr>
+          <w:rFonts w:ascii="Consolas" w:eastAsia="Times New Roman" w:hAnsi="Consolas" w:cs="Times New Roman"/>
+          <w:color w:val="CCCCCC"/>
+          <w:sz w:val="21"/>
+          <w:szCs w:val="21"/>
+          <w:lang w:eastAsia="en-GB"/>
+        </w:rPr>
+        <w:t xml:space="preserve">          </w:t>
+      </w:r>
+      <w:r>
+        <w:rPr>
+          <w:rFonts w:ascii="Consolas" w:eastAsia="Times New Roman" w:hAnsi="Consolas" w:cs="Times New Roman"/>
+          <w:color w:val="808080"/>
+          <w:sz w:val="21"/>
+          <w:szCs w:val="21"/>
+          <w:lang w:eastAsia="en-GB"/>
+        </w:rPr>
+        <w:t>&lt;</w:t>
+      </w:r>
+      <w:r>
+        <w:rPr>
+          <w:rFonts w:ascii="Consolas" w:eastAsia="Times New Roman" w:hAnsi="Consolas" w:cs="Times New Roman"/>
+          <w:color w:val="569CD6"/>
+          <w:sz w:val="21"/>
+          <w:szCs w:val="21"/>
+          <w:lang w:eastAsia="en-GB"/>
+        </w:rPr>
+        <w:t>p</w:t>
+      </w:r>
+      <w:r>
+        <w:rPr>
+          <w:rFonts w:ascii="Consolas" w:eastAsia="Times New Roman" w:hAnsi="Consolas" w:cs="Times New Roman"/>
+          <w:color w:val="808080"/>
+          <w:sz w:val="21"/>
+          <w:szCs w:val="21"/>
+          <w:lang w:eastAsia="en-GB"/>
+        </w:rPr>
+        <w:t>&gt;</w:t>
+      </w:r>
+      <w:r>
+        <w:rPr>
+          <w:rFonts w:ascii="Consolas" w:eastAsia="Times New Roman" w:hAnsi="Consolas" w:cs="Times New Roman"/>
+          <w:color w:val="CCCCCC"/>
+          <w:sz w:val="21"/>
+          <w:szCs w:val="21"/>
+          <w:lang w:eastAsia="en-GB"/>
+        </w:rPr>
+        <w:t>We’re here to help you choose the right equipment</w:t>
+      </w:r>
+      <w:proofErr w:type="gramStart"/>
+      <w:r>
+        <w:rPr>
+          <w:rFonts w:ascii="Consolas" w:eastAsia="Times New Roman" w:hAnsi="Consolas" w:cs="Times New Roman"/>
+          <w:color w:val="CCCCCC"/>
+          <w:sz w:val="21"/>
+          <w:szCs w:val="21"/>
+          <w:lang w:eastAsia="en-GB"/>
+        </w:rPr>
+        <w:t>.</w:t>
+      </w:r>
+      <w:r>
+        <w:rPr>
+          <w:rFonts w:ascii="Consolas" w:eastAsia="Times New Roman" w:hAnsi="Consolas" w:cs="Times New Roman"/>
+          <w:color w:val="808080"/>
+          <w:sz w:val="21"/>
+          <w:szCs w:val="21"/>
+          <w:lang w:eastAsia="en-GB"/>
+        </w:rPr>
+        <w:t>&lt;</w:t>
+      </w:r>
+      <w:proofErr w:type="gramEnd"/>
+      <w:r>
+        <w:rPr>
+          <w:rFonts w:ascii="Consolas" w:eastAsia="Times New Roman" w:hAnsi="Consolas" w:cs="Times New Roman"/>
+          <w:color w:val="808080"/>
+          <w:sz w:val="21"/>
+          <w:szCs w:val="21"/>
+          <w:lang w:eastAsia="en-GB"/>
+        </w:rPr>
+        <w:t>/</w:t>
+      </w:r>
+      <w:r>
+        <w:rPr>
+          <w:rFonts w:ascii="Consolas" w:eastAsia="Times New Roman" w:hAnsi="Consolas" w:cs="Times New Roman"/>
+          <w:color w:val="569CD6"/>
+          <w:sz w:val="21"/>
+          <w:szCs w:val="21"/>
+          <w:lang w:eastAsia="en-GB"/>
+        </w:rPr>
+        <w:t>p</w:t>
+      </w:r>
+      <w:r>
+        <w:rPr>
+          <w:rFonts w:ascii="Consolas" w:eastAsia="Times New Roman" w:hAnsi="Consolas" w:cs="Times New Roman"/>
+          <w:color w:val="808080"/>
+          <w:sz w:val="21"/>
+          <w:szCs w:val="21"/>
+          <w:lang w:eastAsia="en-GB"/>
+        </w:rPr>
+        <w:t>&gt;</w:t>
+      </w:r>
+    </w:p>
+    <w:p>
+      <w:pPr>
+        <w:shd w:val="clear" w:color="auto" w:fill="1F1F1F"/>
+        <w:spacing w:after="0" w:line="285" w:lineRule="atLeast"/>
+        <w:rPr>
+          <w:rFonts w:ascii="Consolas" w:eastAsia="Times New Roman" w:hAnsi="Consolas" w:cs="Times New Roman"/>
+          <w:color w:val="CCCCCC"/>
+          <w:sz w:val="21"/>
+          <w:szCs w:val="21"/>
+          <w:lang w:eastAsia="en-GB"/>
+        </w:rPr>
+      </w:pPr>
+      <w:r>
+        <w:rPr>
+          <w:rFonts w:ascii="Consolas" w:eastAsia="Times New Roman" w:hAnsi="Consolas" w:cs="Times New Roman"/>
+          <w:color w:val="CCCCCC"/>
+          <w:sz w:val="21"/>
+          <w:szCs w:val="21"/>
+          <w:lang w:eastAsia="en-GB"/>
+        </w:rPr>
+        <w:t xml:space="preserve">        </w:t>
+      </w:r>
+      <w:r>
+        <w:rPr>
+          <w:rFonts w:ascii="Consolas" w:eastAsia="Times New Roman" w:hAnsi="Consolas" w:cs="Times New Roman"/>
+          <w:color w:val="808080"/>
+          <w:sz w:val="21"/>
+          <w:szCs w:val="21"/>
+          <w:lang w:eastAsia="en-GB"/>
+        </w:rPr>
+        <w:t>&lt;/</w:t>
+      </w:r>
+      <w:r>
+        <w:rPr>
+          <w:rFonts w:ascii="Consolas" w:eastAsia="Times New Roman" w:hAnsi="Consolas" w:cs="Times New Roman"/>
+          <w:color w:val="569CD6"/>
+          <w:sz w:val="21"/>
+          <w:szCs w:val="21"/>
+          <w:lang w:eastAsia="en-GB"/>
+        </w:rPr>
+        <w:t>div</w:t>
+      </w:r>
+      <w:r>
+        <w:rPr>
+          <w:rFonts w:ascii="Consolas" w:eastAsia="Times New Roman" w:hAnsi="Consolas" w:cs="Times New Roman"/>
+          <w:color w:val="808080"/>
+          <w:sz w:val="21"/>
+          <w:szCs w:val="21"/>
+          <w:lang w:eastAsia="en-GB"/>
+        </w:rPr>
+        <w:t>&gt;</w:t>
+      </w:r>
+    </w:p>
+    <w:p>
+      <w:pPr>
+        <w:shd w:val="clear" w:color="auto" w:fill="1F1F1F"/>
+        <w:spacing w:after="0" w:line="285" w:lineRule="atLeast"/>
+        <w:rPr>
+          <w:rFonts w:ascii="Consolas" w:eastAsia="Times New Roman" w:hAnsi="Consolas" w:cs="Times New Roman"/>
+          <w:color w:val="CCCCCC"/>
+          <w:sz w:val="21"/>
+          <w:szCs w:val="21"/>
+          <w:lang w:eastAsia="en-GB"/>
+        </w:rPr>
+      </w:pPr>
+      <w:r>
+        <w:rPr>
+          <w:rFonts w:ascii="Consolas" w:eastAsia="Times New Roman" w:hAnsi="Consolas" w:cs="Times New Roman"/>
+          <w:color w:val="CCCCCC"/>
+          <w:sz w:val="21"/>
+          <w:szCs w:val="21"/>
+          <w:lang w:eastAsia="en-GB"/>
+        </w:rPr>
+        <w:t xml:space="preserve">      </w:t>
+      </w:r>
+      <w:r>
+        <w:rPr>
+          <w:rFonts w:ascii="Consolas" w:eastAsia="Times New Roman" w:hAnsi="Consolas" w:cs="Times New Roman"/>
+          <w:color w:val="808080"/>
+          <w:sz w:val="21"/>
+          <w:szCs w:val="21"/>
+          <w:lang w:eastAsia="en-GB"/>
+        </w:rPr>
+        <w:t>&lt;/</w:t>
+      </w:r>
+      <w:r>
+        <w:rPr>
+          <w:rFonts w:ascii="Consolas" w:eastAsia="Times New Roman" w:hAnsi="Consolas" w:cs="Times New Roman"/>
+          <w:color w:val="569CD6"/>
+          <w:sz w:val="21"/>
+          <w:szCs w:val="21"/>
+          <w:lang w:eastAsia="en-GB"/>
+        </w:rPr>
+        <w:t>div</w:t>
+      </w:r>
+      <w:r>
+        <w:rPr>
+          <w:rFonts w:ascii="Consolas" w:eastAsia="Times New Roman" w:hAnsi="Consolas" w:cs="Times New Roman"/>
+          <w:color w:val="808080"/>
+          <w:sz w:val="21"/>
+          <w:szCs w:val="21"/>
+          <w:lang w:eastAsia="en-GB"/>
+        </w:rPr>
+        <w:t>&gt;</w:t>
+      </w:r>
+    </w:p>
+    <w:p>
+      <w:pPr>
+        <w:shd w:val="clear" w:color="auto" w:fill="1F1F1F"/>
+        <w:spacing w:after="0" w:line="285" w:lineRule="atLeast"/>
+        <w:rPr>
+          <w:rFonts w:ascii="Consolas" w:eastAsia="Times New Roman" w:hAnsi="Consolas" w:cs="Times New Roman"/>
+          <w:color w:val="CCCCCC"/>
+          <w:sz w:val="21"/>
+          <w:szCs w:val="21"/>
+          <w:lang w:eastAsia="en-GB"/>
+        </w:rPr>
+      </w:pPr>
+      <w:r>
+        <w:rPr>
+          <w:rFonts w:ascii="Consolas" w:eastAsia="Times New Roman" w:hAnsi="Consolas" w:cs="Times New Roman"/>
+          <w:color w:val="CCCCCC"/>
+          <w:sz w:val="21"/>
+          <w:szCs w:val="21"/>
+          <w:lang w:eastAsia="en-GB"/>
+        </w:rPr>
+        <w:t xml:space="preserve">    </w:t>
+      </w:r>
+      <w:r>
+        <w:rPr>
+          <w:rFonts w:ascii="Consolas" w:eastAsia="Times New Roman" w:hAnsi="Consolas" w:cs="Times New Roman"/>
+          <w:color w:val="808080"/>
+          <w:sz w:val="21"/>
+          <w:szCs w:val="21"/>
+          <w:lang w:eastAsia="en-GB"/>
+        </w:rPr>
+        <w:t>&lt;/</w:t>
+      </w:r>
+      <w:r>
+        <w:rPr>
+          <w:rFonts w:ascii="Consolas" w:eastAsia="Times New Roman" w:hAnsi="Consolas" w:cs="Times New Roman"/>
+          <w:color w:val="569CD6"/>
+          <w:sz w:val="21"/>
+          <w:szCs w:val="21"/>
+          <w:lang w:eastAsia="en-GB"/>
+        </w:rPr>
+        <w:t>div</w:t>
+      </w:r>
+      <w:r>
+        <w:rPr>
+          <w:rFonts w:ascii="Consolas" w:eastAsia="Times New Roman" w:hAnsi="Consolas" w:cs="Times New Roman"/>
+          <w:color w:val="808080"/>
+          <w:sz w:val="21"/>
+          <w:szCs w:val="21"/>
+          <w:lang w:eastAsia="en-GB"/>
+        </w:rPr>
+        <w:t>&gt;</w:t>
+      </w:r>
+    </w:p>
+    <w:p>
+      <w:pPr>
+        <w:shd w:val="clear" w:color="auto" w:fill="1F1F1F"/>
+        <w:spacing w:after="0" w:line="285" w:lineRule="atLeast"/>
+        <w:rPr>
+          <w:rFonts w:ascii="Consolas" w:eastAsia="Times New Roman" w:hAnsi="Consolas" w:cs="Times New Roman"/>
+          <w:color w:val="CCCCCC"/>
+          <w:sz w:val="21"/>
+          <w:szCs w:val="21"/>
+          <w:lang w:eastAsia="en-GB"/>
+        </w:rPr>
+      </w:pPr>
+      <w:r>
+        <w:rPr>
+          <w:rFonts w:ascii="Consolas" w:eastAsia="Times New Roman" w:hAnsi="Consolas" w:cs="Times New Roman"/>
+          <w:color w:val="CCCCCC"/>
+          <w:sz w:val="21"/>
+          <w:szCs w:val="21"/>
+          <w:lang w:eastAsia="en-GB"/>
+        </w:rPr>
+        <w:t xml:space="preserve">  </w:t>
+      </w:r>
+      <w:r>
+        <w:rPr>
+          <w:rFonts w:ascii="Consolas" w:eastAsia="Times New Roman" w:hAnsi="Consolas" w:cs="Times New Roman"/>
+          <w:color w:val="808080"/>
+          <w:sz w:val="21"/>
+          <w:szCs w:val="21"/>
+          <w:lang w:eastAsia="en-GB"/>
+        </w:rPr>
+        <w:t>&lt;/</w:t>
+      </w:r>
+      <w:r>
+        <w:rPr>
+          <w:rFonts w:ascii="Consolas" w:eastAsia="Times New Roman" w:hAnsi="Consolas" w:cs="Times New Roman"/>
+          <w:color w:val="569CD6"/>
+          <w:sz w:val="21"/>
+          <w:szCs w:val="21"/>
+          <w:lang w:eastAsia="en-GB"/>
+        </w:rPr>
+        <w:t>section</w:t>
+      </w:r>
+      <w:r>
+        <w:rPr>
+          <w:rFonts w:ascii="Consolas" w:eastAsia="Times New Roman" w:hAnsi="Consolas" w:cs="Times New Roman"/>
+          <w:color w:val="808080"/>
+          <w:sz w:val="21"/>
+          <w:szCs w:val="21"/>
+          <w:lang w:eastAsia="en-GB"/>
+        </w:rPr>
+        <w:t>&gt;</w:t>
       </w:r>
     </w:p>
     <w:p/>

</xml_diff>